<commit_message>
Fixed singleton issue, wrote more
</commit_message>
<xml_diff>
--- a/Writeups/CSS625 Final Paper/FinalPaper.docx
+++ b/Writeups/CSS625 Final Paper/FinalPaper.docx
@@ -318,31 +318,55 @@
         </w:numPr>
       </w:pPr>
       <w:r>
-        <w:t xml:space="preserve">The actors who control these interests are activated. Assuming the interests are owned by different actors:</w:t>
+        <w:t xml:space="preserve">The actors who control these interests are activated.</w:t>
       </w:r>
     </w:p>
     <w:p>
       <w:pPr>
         <w:pStyle w:val="Compact"/>
         <w:numPr>
-          <w:numId w:val="3"/>
-          <w:ilvl w:val="0"/>
+          <w:numId w:val="4"/>
+          <w:ilvl w:val="1"/>
         </w:numPr>
       </w:pPr>
       <w:r>
-        <w:t xml:space="preserve">Both actors simultaneously allocate wealth toward both active interests, as described below. This wealth is subtracted from the actors’ endowment of wealth.</w:t>
+        <w:t xml:space="preserve">If both actors have only one interest, they merge together, combining both interests and wealths.</w:t>
       </w:r>
     </w:p>
     <w:p>
       <w:pPr>
         <w:pStyle w:val="Compact"/>
         <w:numPr>
-          <w:numId w:val="3"/>
-          <w:ilvl w:val="0"/>
+          <w:numId w:val="4"/>
+          <w:ilvl w:val="1"/>
         </w:numPr>
       </w:pPr>
       <w:r>
-        <w:t xml:space="preserve">The actor who allocated the most wealth to each interest gains or maintains control of it.</w:t>
+        <w:t xml:space="preserve">If at least one actor has two or more interests, both actors simultaneously allocate wealth toward both active interests based on the decision rule described below. This wealth is subtracted from the actors’ endowment of wealth. The actor who allocated the most wealth to each interest gains or maintains control of it.</w:t>
+      </w:r>
+    </w:p>
+    <w:p>
+      <w:pPr>
+        <w:pStyle w:val="Compact"/>
+        <w:numPr>
+          <w:numId w:val="4"/>
+          <w:ilvl w:val="1"/>
+        </w:numPr>
+      </w:pPr>
+      <w:r>
+        <w:t xml:space="preserve">If both interests are owned by the same actor, this represents</w:t>
+      </w:r>
+      <w:r>
+        <w:t xml:space="preserve"> </w:t>
+      </w:r>
+      <w:r>
+        <w:rPr>
+          <w:i/>
+        </w:rPr>
+        <w:t xml:space="preserve">internal conflict</w:t>
+      </w:r>
+      <w:r>
+        <w:t xml:space="preserve">, which is described below.</w:t>
       </w:r>
     </w:p>
     <w:p>
@@ -365,7 +389,672 @@
       </w:r>
     </w:p>
     <w:bookmarkEnd w:id="27"/>
-    <w:bookmarkStart w:id="28" w:name="results-and-findings"/>
+    <w:p>
+      <w:r>
+        <w:t xml:space="preserve">Most interactions involve interests owned by two different actors. From the perspective of each actor, they are defending the interest they own and attacking the other’s interest. The actors allocate wealth to each in proportion to its fraction of their total wealth.</w:t>
+      </w:r>
+    </w:p>
+    <w:p>
+      <w:r>
+        <w:t xml:space="preserve">Formally, let</w:t>
+      </w:r>
+      <w:r>
+        <w:t xml:space="preserve"> </w:t>
+      </w:r>
+      <m:oMath>
+        <m:r>
+          <m:rPr/>
+          <m:t>i</m:t>
+        </m:r>
+      </m:oMath>
+      <w:r>
+        <w:t xml:space="preserve"> </w:t>
+      </w:r>
+      <w:r>
+        <w:t xml:space="preserve">and</w:t>
+      </w:r>
+      <w:r>
+        <w:t xml:space="preserve"> </w:t>
+      </w:r>
+      <m:oMath>
+        <m:r>
+          <m:rPr/>
+          <m:t>j</m:t>
+        </m:r>
+      </m:oMath>
+      <w:r>
+        <w:t xml:space="preserve"> </w:t>
+      </w:r>
+      <w:r>
+        <w:t xml:space="preserve">designate the actors, with</w:t>
+      </w:r>
+      <w:r>
+        <w:t xml:space="preserve"> </w:t>
+      </w:r>
+      <m:oMath>
+        <m:sSub>
+          <m:e>
+            <m:r>
+              <m:rPr/>
+              <m:t>w</m:t>
+            </m:r>
+          </m:e>
+          <m:sub>
+            <m:r>
+              <m:rPr/>
+              <m:t>i</m:t>
+            </m:r>
+          </m:sub>
+        </m:sSub>
+      </m:oMath>
+      <w:r>
+        <w:t xml:space="preserve"> </w:t>
+      </w:r>
+      <w:r>
+        <w:t xml:space="preserve">and</w:t>
+      </w:r>
+      <w:r>
+        <w:t xml:space="preserve"> </w:t>
+      </w:r>
+      <m:oMath>
+        <m:sSub>
+          <m:e>
+            <m:r>
+              <m:rPr/>
+              <m:t>w</m:t>
+            </m:r>
+          </m:e>
+          <m:sub>
+            <m:r>
+              <m:rPr/>
+              <m:t>j</m:t>
+            </m:r>
+          </m:sub>
+        </m:sSub>
+      </m:oMath>
+      <w:r>
+        <w:t xml:space="preserve"> </w:t>
+      </w:r>
+      <w:r>
+        <w:t xml:space="preserve">their respective wealths. Actor</w:t>
+      </w:r>
+      <w:r>
+        <w:t xml:space="preserve"> </w:t>
+      </w:r>
+      <m:oMath>
+        <m:r>
+          <m:rPr/>
+          <m:t>i</m:t>
+        </m:r>
+      </m:oMath>
+      <w:r>
+        <w:t xml:space="preserve"> </w:t>
+      </w:r>
+      <w:r>
+        <w:t xml:space="preserve">has</w:t>
+      </w:r>
+      <w:r>
+        <w:t xml:space="preserve"> </w:t>
+      </w:r>
+      <m:oMath>
+        <m:r>
+          <m:rPr/>
+          <m:t>n</m:t>
+        </m:r>
+      </m:oMath>
+      <w:r>
+        <w:t xml:space="preserve"> </w:t>
+      </w:r>
+      <w:r>
+        <w:t xml:space="preserve">interests, with their values designated</w:t>
+      </w:r>
+      <w:r>
+        <w:t xml:space="preserve"> </w:t>
+      </w:r>
+      <m:oMath>
+        <m:sSub>
+          <m:e>
+            <m:r>
+              <m:rPr/>
+              <m:t>v</m:t>
+            </m:r>
+          </m:e>
+          <m:sub>
+            <m:r>
+              <m:rPr/>
+              <m:t>0</m:t>
+            </m:r>
+          </m:sub>
+        </m:sSub>
+      </m:oMath>
+      <w:r>
+        <w:t xml:space="preserve"> </w:t>
+      </w:r>
+      <w:r>
+        <w:t xml:space="preserve">through</w:t>
+      </w:r>
+      <w:r>
+        <w:t xml:space="preserve"> </w:t>
+      </w:r>
+      <m:oMath>
+        <m:sSub>
+          <m:e>
+            <m:r>
+              <m:rPr/>
+              <m:t>v</m:t>
+            </m:r>
+          </m:e>
+          <m:sub>
+            <m:r>
+              <m:rPr/>
+              <m:t>m</m:t>
+            </m:r>
+          </m:sub>
+        </m:sSub>
+      </m:oMath>
+      <w:r>
+        <w:t xml:space="preserve">. Let</w:t>
+      </w:r>
+      <w:r>
+        <w:t xml:space="preserve"> </w:t>
+      </w:r>
+      <m:oMath>
+        <m:sSub>
+          <m:e>
+            <m:r>
+              <m:rPr/>
+              <m:t>v</m:t>
+            </m:r>
+          </m:e>
+          <m:sub>
+            <m:r>
+              <m:rPr/>
+              <m:t>*</m:t>
+            </m:r>
+          </m:sub>
+        </m:sSub>
+      </m:oMath>
+      <w:r>
+        <w:t xml:space="preserve"> </w:t>
+      </w:r>
+      <w:r>
+        <w:t xml:space="preserve">be the interest</w:t>
+      </w:r>
+      <w:r>
+        <w:t xml:space="preserve"> </w:t>
+      </w:r>
+      <m:oMath>
+        <m:r>
+          <m:rPr/>
+          <m:t>i</m:t>
+        </m:r>
+      </m:oMath>
+      <w:r>
+        <w:t xml:space="preserve"> </w:t>
+      </w:r>
+      <w:r>
+        <w:t xml:space="preserve">is defending, and</w:t>
+      </w:r>
+      <w:r>
+        <w:t xml:space="preserve"> </w:t>
+      </w:r>
+      <m:oMath>
+        <m:sSub>
+          <m:e>
+            <m:r>
+              <m:rPr/>
+              <m:t>v</m:t>
+            </m:r>
+          </m:e>
+          <m:sub>
+            <m:r>
+              <m:rPr/>
+              <m:t>j</m:t>
+            </m:r>
+          </m:sub>
+        </m:sSub>
+      </m:oMath>
+      <w:r>
+        <w:t xml:space="preserve"> </w:t>
+      </w:r>
+      <w:r>
+        <w:t xml:space="preserve">the interest owned by</w:t>
+      </w:r>
+      <w:r>
+        <w:t xml:space="preserve"> </w:t>
+      </w:r>
+      <m:oMath>
+        <m:r>
+          <m:rPr/>
+          <m:t>j</m:t>
+        </m:r>
+      </m:oMath>
+      <w:r>
+        <w:t xml:space="preserve"> </w:t>
+      </w:r>
+      <w:r>
+        <w:t xml:space="preserve">which</w:t>
+      </w:r>
+      <w:r>
+        <w:t xml:space="preserve"> </w:t>
+      </w:r>
+      <m:oMath>
+        <m:r>
+          <m:rPr/>
+          <m:t>i</m:t>
+        </m:r>
+      </m:oMath>
+      <w:r>
+        <w:t xml:space="preserve"> </w:t>
+      </w:r>
+      <w:r>
+        <w:t xml:space="preserve">is attacking. The wealth</w:t>
+      </w:r>
+      <w:r>
+        <w:t xml:space="preserve"> </w:t>
+      </w:r>
+      <m:oMath>
+        <m:r>
+          <m:rPr/>
+          <m:t>w</m:t>
+        </m:r>
+        <m:r>
+          <m:rPr/>
+          <m:t>(</m:t>
+        </m:r>
+        <m:r>
+          <m:rPr/>
+          <m:t>v</m:t>
+        </m:r>
+        <m:r>
+          <m:rPr/>
+          <m:t>)</m:t>
+        </m:r>
+      </m:oMath>
+      <w:r>
+        <w:t xml:space="preserve"> </w:t>
+      </w:r>
+      <w:r>
+        <w:t xml:space="preserve">allocated to each interest is:</w:t>
+      </w:r>
+    </w:p>
+    <w:p>
+      <m:oMath>
+        <m:r>
+          <m:rPr/>
+          <m:t>w</m:t>
+        </m:r>
+        <m:r>
+          <m:rPr/>
+          <m:t>(</m:t>
+        </m:r>
+        <m:sSub>
+          <m:e>
+            <m:r>
+              <m:rPr/>
+              <m:t>v</m:t>
+            </m:r>
+          </m:e>
+          <m:sub>
+            <m:r>
+              <m:rPr/>
+              <m:t>*</m:t>
+            </m:r>
+          </m:sub>
+        </m:sSub>
+        <m:r>
+          <m:rPr/>
+          <m:t>)</m:t>
+        </m:r>
+        <m:r>
+          <m:rPr/>
+          <m:t>=</m:t>
+        </m:r>
+        <m:sSub>
+          <m:e>
+            <m:r>
+              <m:rPr/>
+              <m:t>w</m:t>
+            </m:r>
+          </m:e>
+          <m:sub>
+            <m:r>
+              <m:rPr/>
+              <m:t>i</m:t>
+            </m:r>
+          </m:sub>
+        </m:sSub>
+        <m:f>
+          <m:fPr>
+            <m:type m:val="bar"/>
+          </m:fPr>
+          <m:num>
+            <m:sSub>
+              <m:e>
+                <m:r>
+                  <m:rPr/>
+                  <m:t>v</m:t>
+                </m:r>
+              </m:e>
+              <m:sub>
+                <m:r>
+                  <m:rPr/>
+                  <m:t>*</m:t>
+                </m:r>
+              </m:sub>
+            </m:sSub>
+          </m:num>
+          <m:den>
+            <m:nary>
+              <m:naryPr>
+                <m:chr m:val="∑"/>
+                <m:limLoc m:val="subSup"/>
+                <m:supHide m:val="off"/>
+                <m:supHide m:val="off"/>
+              </m:naryPr>
+              <m:e>
+                <m:sSub>
+                  <m:e>
+                    <m:r>
+                      <m:rPr/>
+                      <m:t>v</m:t>
+                    </m:r>
+                  </m:e>
+                  <m:sub>
+                    <m:r>
+                      <m:rPr/>
+                      <m:t>k</m:t>
+                    </m:r>
+                  </m:sub>
+                </m:sSub>
+              </m:e>
+              <m:sub>
+                <m:r>
+                  <m:rPr/>
+                  <m:t>k</m:t>
+                </m:r>
+                <m:r>
+                  <m:rPr/>
+                  <m:t>=</m:t>
+                </m:r>
+                <m:r>
+                  <m:rPr/>
+                  <m:t>0</m:t>
+                </m:r>
+              </m:sub>
+              <m:sup>
+                <m:r>
+                  <m:rPr/>
+                  <m:t>m</m:t>
+                </m:r>
+              </m:sup>
+            </m:nary>
+          </m:den>
+        </m:f>
+      </m:oMath>
+    </w:p>
+    <w:p>
+      <m:oMath>
+        <m:r>
+          <m:rPr/>
+          <m:t>w</m:t>
+        </m:r>
+        <m:r>
+          <m:rPr/>
+          <m:t>(</m:t>
+        </m:r>
+        <m:sSub>
+          <m:e>
+            <m:r>
+              <m:rPr/>
+              <m:t>v</m:t>
+            </m:r>
+          </m:e>
+          <m:sub>
+            <m:r>
+              <m:rPr/>
+              <m:t>j</m:t>
+            </m:r>
+          </m:sub>
+        </m:sSub>
+        <m:r>
+          <m:rPr/>
+          <m:t>)</m:t>
+        </m:r>
+        <m:r>
+          <m:rPr/>
+          <m:t>=</m:t>
+        </m:r>
+        <m:r>
+          <m:rPr/>
+          <m:t>(</m:t>
+        </m:r>
+        <m:sSub>
+          <m:e>
+            <m:r>
+              <m:rPr/>
+              <m:t>w</m:t>
+            </m:r>
+          </m:e>
+          <m:sub>
+            <m:r>
+              <m:rPr/>
+              <m:t>i</m:t>
+            </m:r>
+          </m:sub>
+        </m:sSub>
+        <m:r>
+          <m:rPr/>
+          <m:t>−</m:t>
+        </m:r>
+        <m:r>
+          <m:rPr/>
+          <m:t>w</m:t>
+        </m:r>
+        <m:r>
+          <m:rPr/>
+          <m:t>(</m:t>
+        </m:r>
+        <m:sSub>
+          <m:e>
+            <m:r>
+              <m:rPr/>
+              <m:t>v</m:t>
+            </m:r>
+          </m:e>
+          <m:sub>
+            <m:r>
+              <m:rPr/>
+              <m:t>*</m:t>
+            </m:r>
+          </m:sub>
+        </m:sSub>
+        <m:r>
+          <m:rPr/>
+          <m:t>)</m:t>
+        </m:r>
+        <m:r>
+          <m:rPr/>
+          <m:t>)</m:t>
+        </m:r>
+        <m:f>
+          <m:fPr>
+            <m:type m:val="bar"/>
+          </m:fPr>
+          <m:num>
+            <m:sSub>
+              <m:e>
+                <m:r>
+                  <m:rPr/>
+                  <m:t>v</m:t>
+                </m:r>
+              </m:e>
+              <m:sub>
+                <m:r>
+                  <m:rPr/>
+                  <m:t>j</m:t>
+                </m:r>
+              </m:sub>
+            </m:sSub>
+          </m:num>
+          <m:den>
+            <m:nary>
+              <m:naryPr>
+                <m:chr m:val="∑"/>
+                <m:limLoc m:val="subSup"/>
+                <m:supHide m:val="off"/>
+                <m:supHide m:val="off"/>
+              </m:naryPr>
+              <m:e>
+                <m:sSub>
+                  <m:e>
+                    <m:r>
+                      <m:rPr/>
+                      <m:t>v</m:t>
+                    </m:r>
+                  </m:e>
+                  <m:sub>
+                    <m:r>
+                      <m:rPr/>
+                      <m:t>k</m:t>
+                    </m:r>
+                  </m:sub>
+                </m:sSub>
+              </m:e>
+              <m:sub>
+                <m:r>
+                  <m:rPr/>
+                  <m:t>k</m:t>
+                </m:r>
+                <m:r>
+                  <m:rPr/>
+                  <m:t>=</m:t>
+                </m:r>
+                <m:r>
+                  <m:rPr/>
+                  <m:t>0</m:t>
+                </m:r>
+              </m:sub>
+              <m:sup>
+                <m:r>
+                  <m:rPr/>
+                  <m:t>m</m:t>
+                </m:r>
+              </m:sup>
+            </m:nary>
+            <m:r>
+              <m:rPr/>
+              <m:t>+</m:t>
+            </m:r>
+            <m:sSub>
+              <m:e>
+                <m:r>
+                  <m:rPr/>
+                  <m:t>v</m:t>
+                </m:r>
+              </m:e>
+              <m:sub>
+                <m:r>
+                  <m:rPr/>
+                  <m:t>j</m:t>
+                </m:r>
+              </m:sub>
+            </m:sSub>
+          </m:den>
+        </m:f>
+      </m:oMath>
+    </w:p>
+    <w:p>
+      <w:r>
+        <w:t xml:space="preserve">This decision rule corresponds to assumptions 3-6, as described above. The more wealth an actor has, the more, in absolute terms, they will be able to allocate to both active interests. However, a to high-wealth actor, a given interest may represent only a small fraction of their total interests, and thus they may allocate fewer resources toward it. An actor with a single interest, in contrast, will always devote</w:t>
+      </w:r>
+      <w:r>
+        <w:t xml:space="preserve"> </w:t>
+      </w:r>
+      <w:r>
+        <w:rPr>
+          <w:i/>
+        </w:rPr>
+        <w:t xml:space="preserve">all</w:t>
+      </w:r>
+      <w:r>
+        <w:t xml:space="preserve"> </w:t>
+      </w:r>
+      <w:r>
+        <w:t xml:space="preserve">its wealth to defending it. Note also that given two interests of identical value, the rules above ensure that actors will allocate more resources to defending the interest they own over an identically-valued interest they are attacking.</w:t>
+      </w:r>
+    </w:p>
+    <w:bookmarkStart w:id="28" w:name="internal-conflict"/>
+    <w:p>
+      <w:pPr>
+        <w:pStyle w:val="Heading3"/>
+      </w:pPr>
+      <w:r>
+        <w:t xml:space="preserve">Internal Conflict</w:t>
+      </w:r>
+    </w:p>
+    <w:bookmarkEnd w:id="28"/>
+    <w:p>
+      <w:r>
+        <w:t xml:space="preserve">As actors accumulate more interests, the chances increase that two interests will become activated which both belong to the same actor. This captures the issue of internal conflict: as political actors grow and expand to include more diverse interests, the chances that these interests will come into conflict increases.</w:t>
+      </w:r>
+    </w:p>
+    <w:p>
+      <w:r>
+        <w:t xml:space="preserve">I experiment with two different mechanisms for resolving internal conflicts: *</w:t>
+      </w:r>
+      <w:r>
+        <w:t xml:space="preserve"> </w:t>
+      </w:r>
+      <w:r>
+        <w:rPr>
+          <w:b/>
+        </w:rPr>
+        <w:t xml:space="preserve">Internal resolution</w:t>
+      </w:r>
+      <w:r>
+        <w:t xml:space="preserve"> </w:t>
+      </w:r>
+      <w:r>
+        <w:t xml:space="preserve">simply requires the owner to expend wealth to defend both interests, following the rule described above. This represents the actor expending resources to resolve the conflict and maintain the status quo. *</w:t>
+      </w:r>
+      <w:r>
+        <w:t xml:space="preserve"> </w:t>
+      </w:r>
+      <w:r>
+        <w:rPr>
+          <w:b/>
+        </w:rPr>
+        <w:t xml:space="preserve">External resolution</w:t>
+      </w:r>
+      <w:r>
+        <w:t xml:space="preserve"> </w:t>
+      </w:r>
+      <w:r>
+        <w:t xml:space="preserve">assumes that the conflict may only be resolved by jettisoning one of the conflicting interests. Under this rule, the lower-valued interest is removed from the actor, becoming an independent actor with initial wealth equal to what the original owner would have expended defending it.</w:t>
+      </w:r>
+    </w:p>
+    <w:p>
+      <w:r>
+        <w:t xml:space="preserve">These are highly simplified rules, which only correspond to some ways such conflicts are resolved in reality. However, they are sufficiently different as to facilitate experiments capturing the difference between the resolution rules.</w:t>
+      </w:r>
+    </w:p>
+    <w:bookmarkStart w:id="29" w:name="model-setup"/>
+    <w:p>
+      <w:pPr>
+        <w:pStyle w:val="Heading2"/>
+      </w:pPr>
+      <w:r>
+        <w:t xml:space="preserve">Model Setup</w:t>
+      </w:r>
+    </w:p>
+    <w:bookmarkEnd w:id="29"/>
+    <w:p>
+      <w:r>
+        <w:t xml:space="preserve">I instantiate the model with 100 interests, each with an integer value drawn uniformly between 1-100. Initially, each interest is owned by its own actor. I set the number of interactions between resource growth to be 10.</w:t>
+      </w:r>
+    </w:p>
+    <w:bookmarkStart w:id="30" w:name="results-and-findings"/>
     <w:p>
       <w:pPr>
         <w:pStyle w:val="Heading1"/>
@@ -374,8 +1063,8 @@
         <w:t xml:space="preserve">Results and Findings</w:t>
       </w:r>
     </w:p>
-    <w:bookmarkEnd w:id="28"/>
-    <w:bookmarkStart w:id="29" w:name="discussion"/>
+    <w:bookmarkEnd w:id="30"/>
+    <w:bookmarkStart w:id="31" w:name="discussion"/>
     <w:p>
       <w:pPr>
         <w:pStyle w:val="Heading1"/>
@@ -384,8 +1073,8 @@
         <w:t xml:space="preserve">Discussion</w:t>
       </w:r>
     </w:p>
-    <w:bookmarkEnd w:id="29"/>
-    <w:bookmarkStart w:id="30" w:name="summary"/>
+    <w:bookmarkEnd w:id="31"/>
+    <w:bookmarkStart w:id="32" w:name="summary"/>
     <w:p>
       <w:pPr>
         <w:pStyle w:val="Heading1"/>
@@ -394,7 +1083,7 @@
         <w:t xml:space="preserve">Summary</w:t>
       </w:r>
     </w:p>
-    <w:bookmarkEnd w:id="30"/>
+    <w:bookmarkEnd w:id="32"/>
     <w:p>
       <w:r>
         <w:t xml:space="preserve">Cederman, Lars-Erik. 1997.</w:t>
@@ -440,7 +1129,7 @@
 <file path=word/numbering.xml><?xml version="1.0" encoding="utf-8"?>
 <w:numbering xmlns:w="http://schemas.openxmlformats.org/wordprocessingml/2006/main">
   <w:abstractNum w:abstractNumId="0">
-    <w:nsid w:val="a3288a2e"/>
+    <w:nsid w:val="c4a7f855"/>
     <w:multiLevelType w:val="multilevel"/>
     <w:lvl w:ilvl="0">
       <w:numFmt w:val="bullet"/>
@@ -521,7 +1210,7 @@
     </w:lvl>
   </w:abstractNum>
   <w:abstractNum w:abstractNumId="2">
-    <w:nsid w:val="dbaa119c"/>
+    <w:nsid w:val="c1a436da"/>
     <w:multiLevelType w:val="multilevel"/>
     <w:lvl w:ilvl="0">
       <w:start w:val="1"/>
@@ -636,6 +1325,30 @@
     </w:lvlOverride>
   </w:num>
   <w:num w:numId="3">
+    <w:abstractNumId w:val="2"/>
+    <w:lvlOverride w:ilvl="0">
+      <w:startOverride w:val="1"/>
+    </w:lvlOverride>
+    <w:lvlOverride w:ilvl="1">
+      <w:startOverride w:val="1"/>
+    </w:lvlOverride>
+    <w:lvlOverride w:ilvl="2">
+      <w:startOverride w:val="1"/>
+    </w:lvlOverride>
+    <w:lvlOverride w:ilvl="3">
+      <w:startOverride w:val="1"/>
+    </w:lvlOverride>
+    <w:lvlOverride w:ilvl="4">
+      <w:startOverride w:val="1"/>
+    </w:lvlOverride>
+    <w:lvlOverride w:ilvl="5">
+      <w:startOverride w:val="1"/>
+    </w:lvlOverride>
+    <w:lvlOverride w:ilvl="6">
+      <w:startOverride w:val="1"/>
+    </w:lvlOverride>
+  </w:num>
+  <w:num w:numId="4">
     <w:abstractNumId w:val="2"/>
     <w:lvlOverride w:ilvl="0">
       <w:startOverride w:val="1"/>

</xml_diff>